<commit_message>
dodanie dokumentu dotyczącego koncepcji testów
</commit_message>
<xml_diff>
--- a/Dokumenty - etap 2/Koncepcja_Testow_Prownawczych.docx
+++ b/Dokumenty - etap 2/Koncepcja_Testow_Prownawczych.docx
@@ -1,6 +1,6 @@
 
 <file path=word/document.xml><?xml version="1.0" encoding="utf-8"?>
-<w:document xmlns:wpc="http://schemas.microsoft.com/office/word/2010/wordprocessingCanvas" xmlns:mc="http://schemas.openxmlformats.org/markup-compatibility/2006" xmlns:o="urn:schemas-microsoft-com:office:office" xmlns:r="http://schemas.openxmlformats.org/officeDocument/2006/relationships" xmlns:m="http://schemas.openxmlformats.org/officeDocument/2006/math" xmlns:v="urn:schemas-microsoft-com:vml" xmlns:wp14="http://schemas.microsoft.com/office/word/2010/wordprocessingDrawing" xmlns:wp="http://schemas.openxmlformats.org/drawingml/2006/wordprocessingDrawing" xmlns:w10="urn:schemas-microsoft-com:office:word" xmlns:w="http://schemas.openxmlformats.org/wordprocessingml/2006/main" xmlns:w14="http://schemas.microsoft.com/office/word/2010/wordml" xmlns:wpg="http://schemas.microsoft.com/office/word/2010/wordprocessingGroup" xmlns:wpi="http://schemas.microsoft.com/office/word/2010/wordprocessingInk" xmlns:wne="http://schemas.microsoft.com/office/word/2006/wordml" xmlns:wps="http://schemas.microsoft.com/office/word/2010/wordprocessingShape" mc:Ignorable="w14 wp14">
+<w:document xmlns:ve="http://schemas.openxmlformats.org/markup-compatibility/2006" xmlns:o="urn:schemas-microsoft-com:office:office" xmlns:r="http://schemas.openxmlformats.org/officeDocument/2006/relationships" xmlns:m="http://schemas.openxmlformats.org/officeDocument/2006/math" xmlns:v="urn:schemas-microsoft-com:vml" xmlns:wp="http://schemas.openxmlformats.org/drawingml/2006/wordprocessingDrawing" xmlns:w10="urn:schemas-microsoft-com:office:word" xmlns:w="http://schemas.openxmlformats.org/wordprocessingml/2006/main" xmlns:wne="http://schemas.microsoft.com/office/word/2006/wordml">
   <w:body>
     <w:p>
       <w:pPr>
@@ -33,7 +33,7 @@
                     <pic:cNvPicPr/>
                   </pic:nvPicPr>
                   <pic:blipFill>
-                    <a:blip r:embed="rId9" cstate="print"/>
+                    <a:blip r:embed="rId8" cstate="print"/>
                     <a:stretch>
                       <a:fillRect/>
                     </a:stretch>
@@ -304,15 +304,14 @@
     </w:p>
     <w:p>
       <w:pPr>
+        <w:pStyle w:val="PODSTAWOWY"/>
+        <w:ind w:firstLine="0"/>
         <w:rPr>
           <w:noProof/>
         </w:rPr>
       </w:pPr>
       <w:r>
         <w:lastRenderedPageBreak/>
-        <w:br w:type="page"/>
-      </w:r>
-      <w:r>
         <w:fldChar w:fldCharType="begin"/>
       </w:r>
       <w:r>
@@ -323,15 +322,408 @@
       </w:r>
     </w:p>
     <w:p>
-      <w:r>
+      <w:pPr>
+        <w:pStyle w:val="TOC1"/>
         <w:rPr>
-          <w:b/>
-          <w:bCs/>
+          <w:rFonts w:asciiTheme="minorHAnsi" w:hAnsiTheme="minorHAnsi"/>
           <w:noProof/>
         </w:rPr>
-        <w:lastRenderedPageBreak/>
-        <w:t>Nie znaleziono żadnych pozycji spisu treści.</w:t>
-      </w:r>
+      </w:pPr>
+      <w:hyperlink w:anchor="_Toc356293108" w:history="1">
+        <w:r>
+          <w:rPr>
+            <w:rStyle w:val="Hyperlink"/>
+            <w:noProof/>
+          </w:rPr>
+          <w:t>Testy porównawcze</w:t>
+        </w:r>
+        <w:r>
+          <w:rPr>
+            <w:noProof/>
+            <w:webHidden/>
+          </w:rPr>
+          <w:tab/>
+        </w:r>
+        <w:r>
+          <w:rPr>
+            <w:noProof/>
+            <w:webHidden/>
+          </w:rPr>
+          <w:fldChar w:fldCharType="begin"/>
+        </w:r>
+        <w:r>
+          <w:rPr>
+            <w:noProof/>
+            <w:webHidden/>
+          </w:rPr>
+          <w:instrText xml:space="preserve"> PAGEREF _Toc356293108 \h </w:instrText>
+        </w:r>
+        <w:r>
+          <w:rPr>
+            <w:noProof/>
+            <w:webHidden/>
+          </w:rPr>
+        </w:r>
+        <w:r>
+          <w:rPr>
+            <w:noProof/>
+            <w:webHidden/>
+          </w:rPr>
+          <w:fldChar w:fldCharType="separate"/>
+        </w:r>
+        <w:r>
+          <w:rPr>
+            <w:noProof/>
+            <w:webHidden/>
+          </w:rPr>
+          <w:t>2</w:t>
+        </w:r>
+        <w:r>
+          <w:rPr>
+            <w:noProof/>
+            <w:webHidden/>
+          </w:rPr>
+          <w:fldChar w:fldCharType="end"/>
+        </w:r>
+      </w:hyperlink>
+    </w:p>
+    <w:p>
+      <w:pPr>
+        <w:pStyle w:val="TOC2"/>
+        <w:tabs>
+          <w:tab w:val="left" w:pos="880"/>
+          <w:tab w:val="right" w:leader="dot" w:pos="9062"/>
+        </w:tabs>
+        <w:rPr>
+          <w:rFonts w:asciiTheme="minorHAnsi" w:hAnsiTheme="minorHAnsi"/>
+          <w:noProof/>
+        </w:rPr>
+      </w:pPr>
+      <w:hyperlink w:anchor="_Toc356293109" w:history="1">
+        <w:r>
+          <w:rPr>
+            <w:rStyle w:val="Hyperlink"/>
+            <w:noProof/>
+          </w:rPr>
+          <w:t>1.1</w:t>
+        </w:r>
+        <w:r>
+          <w:rPr>
+            <w:rFonts w:asciiTheme="minorHAnsi" w:hAnsiTheme="minorHAnsi"/>
+            <w:noProof/>
+          </w:rPr>
+          <w:tab/>
+        </w:r>
+        <w:r>
+          <w:rPr>
+            <w:rStyle w:val="Hyperlink"/>
+            <w:noProof/>
+          </w:rPr>
+          <w:t>Przeprowadzenie wielu operacji insert</w:t>
+        </w:r>
+        <w:r>
+          <w:rPr>
+            <w:noProof/>
+            <w:webHidden/>
+          </w:rPr>
+          <w:tab/>
+        </w:r>
+        <w:r>
+          <w:rPr>
+            <w:noProof/>
+            <w:webHidden/>
+          </w:rPr>
+          <w:fldChar w:fldCharType="begin"/>
+        </w:r>
+        <w:r>
+          <w:rPr>
+            <w:noProof/>
+            <w:webHidden/>
+          </w:rPr>
+          <w:instrText xml:space="preserve"> PAGEREF _Toc356293109 \h </w:instrText>
+        </w:r>
+        <w:r>
+          <w:rPr>
+            <w:noProof/>
+            <w:webHidden/>
+          </w:rPr>
+        </w:r>
+        <w:r>
+          <w:rPr>
+            <w:noProof/>
+            <w:webHidden/>
+          </w:rPr>
+          <w:fldChar w:fldCharType="separate"/>
+        </w:r>
+        <w:r>
+          <w:rPr>
+            <w:noProof/>
+            <w:webHidden/>
+          </w:rPr>
+          <w:t>2</w:t>
+        </w:r>
+        <w:r>
+          <w:rPr>
+            <w:noProof/>
+            <w:webHidden/>
+          </w:rPr>
+          <w:fldChar w:fldCharType="end"/>
+        </w:r>
+      </w:hyperlink>
+    </w:p>
+    <w:p>
+      <w:pPr>
+        <w:pStyle w:val="TOC2"/>
+        <w:tabs>
+          <w:tab w:val="left" w:pos="880"/>
+          <w:tab w:val="right" w:leader="dot" w:pos="9062"/>
+        </w:tabs>
+        <w:rPr>
+          <w:rFonts w:asciiTheme="minorHAnsi" w:hAnsiTheme="minorHAnsi"/>
+          <w:noProof/>
+        </w:rPr>
+      </w:pPr>
+      <w:hyperlink w:anchor="_Toc356293110" w:history="1">
+        <w:r>
+          <w:rPr>
+            <w:rStyle w:val="Hyperlink"/>
+            <w:noProof/>
+          </w:rPr>
+          <w:t>1.2</w:t>
+        </w:r>
+        <w:r>
+          <w:rPr>
+            <w:rFonts w:asciiTheme="minorHAnsi" w:hAnsiTheme="minorHAnsi"/>
+            <w:noProof/>
+          </w:rPr>
+          <w:tab/>
+        </w:r>
+        <w:r>
+          <w:rPr>
+            <w:rStyle w:val="Hyperlink"/>
+            <w:noProof/>
+          </w:rPr>
+          <w:t>Weryfikacja wielodostępu</w:t>
+        </w:r>
+        <w:r>
+          <w:rPr>
+            <w:noProof/>
+            <w:webHidden/>
+          </w:rPr>
+          <w:tab/>
+        </w:r>
+        <w:r>
+          <w:rPr>
+            <w:noProof/>
+            <w:webHidden/>
+          </w:rPr>
+          <w:fldChar w:fldCharType="begin"/>
+        </w:r>
+        <w:r>
+          <w:rPr>
+            <w:noProof/>
+            <w:webHidden/>
+          </w:rPr>
+          <w:instrText xml:space="preserve"> PAGEREF _Toc356293110 \h </w:instrText>
+        </w:r>
+        <w:r>
+          <w:rPr>
+            <w:noProof/>
+            <w:webHidden/>
+          </w:rPr>
+        </w:r>
+        <w:r>
+          <w:rPr>
+            <w:noProof/>
+            <w:webHidden/>
+          </w:rPr>
+          <w:fldChar w:fldCharType="separate"/>
+        </w:r>
+        <w:r>
+          <w:rPr>
+            <w:noProof/>
+            <w:webHidden/>
+          </w:rPr>
+          <w:t>2</w:t>
+        </w:r>
+        <w:r>
+          <w:rPr>
+            <w:noProof/>
+            <w:webHidden/>
+          </w:rPr>
+          <w:fldChar w:fldCharType="end"/>
+        </w:r>
+      </w:hyperlink>
+    </w:p>
+    <w:p>
+      <w:pPr>
+        <w:pStyle w:val="TOC2"/>
+        <w:tabs>
+          <w:tab w:val="left" w:pos="880"/>
+          <w:tab w:val="right" w:leader="dot" w:pos="9062"/>
+        </w:tabs>
+        <w:rPr>
+          <w:rFonts w:asciiTheme="minorHAnsi" w:hAnsiTheme="minorHAnsi"/>
+          <w:noProof/>
+        </w:rPr>
+      </w:pPr>
+      <w:hyperlink w:anchor="_Toc356293111" w:history="1">
+        <w:r>
+          <w:rPr>
+            <w:rStyle w:val="Hyperlink"/>
+            <w:noProof/>
+          </w:rPr>
+          <w:t>1.3</w:t>
+        </w:r>
+        <w:r>
+          <w:rPr>
+            <w:rFonts w:asciiTheme="minorHAnsi" w:hAnsiTheme="minorHAnsi"/>
+            <w:noProof/>
+          </w:rPr>
+          <w:tab/>
+        </w:r>
+        <w:r>
+          <w:rPr>
+            <w:rStyle w:val="Hyperlink"/>
+            <w:noProof/>
+          </w:rPr>
+          <w:t>Testowanie systemu w przypadku awarii węzła</w:t>
+        </w:r>
+        <w:r>
+          <w:rPr>
+            <w:noProof/>
+            <w:webHidden/>
+          </w:rPr>
+          <w:tab/>
+        </w:r>
+        <w:r>
+          <w:rPr>
+            <w:noProof/>
+            <w:webHidden/>
+          </w:rPr>
+          <w:fldChar w:fldCharType="begin"/>
+        </w:r>
+        <w:r>
+          <w:rPr>
+            <w:noProof/>
+            <w:webHidden/>
+          </w:rPr>
+          <w:instrText xml:space="preserve"> PAGEREF _Toc356293111 \h </w:instrText>
+        </w:r>
+        <w:r>
+          <w:rPr>
+            <w:noProof/>
+            <w:webHidden/>
+          </w:rPr>
+        </w:r>
+        <w:r>
+          <w:rPr>
+            <w:noProof/>
+            <w:webHidden/>
+          </w:rPr>
+          <w:fldChar w:fldCharType="separate"/>
+        </w:r>
+        <w:r>
+          <w:rPr>
+            <w:noProof/>
+            <w:webHidden/>
+          </w:rPr>
+          <w:t>2</w:t>
+        </w:r>
+        <w:r>
+          <w:rPr>
+            <w:noProof/>
+            <w:webHidden/>
+          </w:rPr>
+          <w:fldChar w:fldCharType="end"/>
+        </w:r>
+      </w:hyperlink>
+    </w:p>
+    <w:p>
+      <w:pPr>
+        <w:pStyle w:val="TOC2"/>
+        <w:tabs>
+          <w:tab w:val="left" w:pos="880"/>
+          <w:tab w:val="right" w:leader="dot" w:pos="9062"/>
+        </w:tabs>
+        <w:rPr>
+          <w:rFonts w:asciiTheme="minorHAnsi" w:hAnsiTheme="minorHAnsi"/>
+          <w:noProof/>
+        </w:rPr>
+      </w:pPr>
+      <w:hyperlink w:anchor="_Toc356293112" w:history="1">
+        <w:r>
+          <w:rPr>
+            <w:rStyle w:val="Hyperlink"/>
+            <w:noProof/>
+          </w:rPr>
+          <w:t>1.4</w:t>
+        </w:r>
+        <w:r>
+          <w:rPr>
+            <w:rFonts w:asciiTheme="minorHAnsi" w:hAnsiTheme="minorHAnsi"/>
+            <w:noProof/>
+          </w:rPr>
+          <w:tab/>
+        </w:r>
+        <w:r>
+          <w:rPr>
+            <w:rStyle w:val="Hyperlink"/>
+            <w:noProof/>
+          </w:rPr>
+          <w:t>Podsumowanie</w:t>
+        </w:r>
+        <w:r>
+          <w:rPr>
+            <w:noProof/>
+            <w:webHidden/>
+          </w:rPr>
+          <w:tab/>
+        </w:r>
+        <w:r>
+          <w:rPr>
+            <w:noProof/>
+            <w:webHidden/>
+          </w:rPr>
+          <w:fldChar w:fldCharType="begin"/>
+        </w:r>
+        <w:r>
+          <w:rPr>
+            <w:noProof/>
+            <w:webHidden/>
+          </w:rPr>
+          <w:instrText xml:space="preserve"> PAGEREF _Toc356293112 \h </w:instrText>
+        </w:r>
+        <w:r>
+          <w:rPr>
+            <w:noProof/>
+            <w:webHidden/>
+          </w:rPr>
+        </w:r>
+        <w:r>
+          <w:rPr>
+            <w:noProof/>
+            <w:webHidden/>
+          </w:rPr>
+          <w:fldChar w:fldCharType="separate"/>
+        </w:r>
+        <w:r>
+          <w:rPr>
+            <w:noProof/>
+            <w:webHidden/>
+          </w:rPr>
+          <w:t>2</w:t>
+        </w:r>
+        <w:r>
+          <w:rPr>
+            <w:noProof/>
+            <w:webHidden/>
+          </w:rPr>
+          <w:fldChar w:fldCharType="end"/>
+        </w:r>
+      </w:hyperlink>
+    </w:p>
+    <w:p>
       <w:r>
         <w:fldChar w:fldCharType="end"/>
       </w:r>
@@ -341,8 +733,340 @@
         <w:br w:type="page"/>
       </w:r>
     </w:p>
+    <w:p>
+      <w:pPr>
+        <w:pStyle w:val="1ROZDZIA"/>
+      </w:pPr>
+      <w:bookmarkStart w:id="1" w:name="_Toc356293108"/>
+      <w:r>
+        <w:lastRenderedPageBreak/>
+        <w:t>Testy porównawcze</w:t>
+      </w:r>
+      <w:bookmarkEnd w:id="1"/>
+    </w:p>
+    <w:p>
+      <w:pPr>
+        <w:pStyle w:val="PODSTAWOWY"/>
+      </w:pPr>
+      <w:r>
+        <w:t xml:space="preserve">Środowisko testowe będzie znajdowało się w laboratorium wydziałowym w Sali 519. Oprogramowanie niezbędne do przeprowadzenia analizy naszego systemu to MongoDB oraz baza stworzona przez nasz zespół. Procedura polega na przeprowadzaniu identycznych testów dla obu rozwiązań. Planowaną metryką jest czas wykonania operacji. </w:t>
+      </w:r>
+    </w:p>
+    <w:p>
+      <w:pPr>
+        <w:pStyle w:val="2PODROZDZIA"/>
+        <w:rPr>
+          <w:noProof/>
+        </w:rPr>
+      </w:pPr>
+      <w:bookmarkStart w:id="2" w:name="_Toc356293109"/>
+      <w:r>
+        <w:t>Przeprowadzenie wielu operacji insert</w:t>
+      </w:r>
+      <w:bookmarkEnd w:id="2"/>
+    </w:p>
+    <w:p>
+      <w:pPr>
+        <w:pStyle w:val="PODSTAWOWY"/>
+        <w:rPr>
+          <w:noProof/>
+        </w:rPr>
+      </w:pPr>
+      <w:r>
+        <w:rPr>
+          <w:noProof/>
+        </w:rPr>
+        <w:t>Test opiera się na wprowadzeniu do baz danych 10000 operacji insert zawierających losowe wartości. Celem jest analiza prędkości wykonania tych operacji oraz reakcji systemów na obciążenie. Jest to najprostszy z wykonywanych testów, jednak jednoznacznie określa wydajność testowanych rozwiązań.</w:t>
+      </w:r>
+    </w:p>
+    <w:p>
+      <w:pPr>
+        <w:pStyle w:val="PODSTAWOWY"/>
+        <w:jc w:val="center"/>
+        <w:rPr>
+          <w:noProof/>
+        </w:rPr>
+      </w:pPr>
+      <w:r>
+        <w:rPr>
+          <w:noProof/>
+        </w:rPr>
+        <w:drawing>
+          <wp:inline distT="0" distB="0" distL="0" distR="0">
+            <wp:extent cx="4242849" cy="2877238"/>
+            <wp:effectExtent l="19050" t="0" r="5301" b="0"/>
+            <wp:docPr id="39" name="Picture 39" descr="C:\Users\Tomek\Documents\rso_1_insert.jpg"/>
+            <wp:cNvGraphicFramePr>
+              <a:graphicFrameLocks xmlns:a="http://schemas.openxmlformats.org/drawingml/2006/main" noChangeAspect="1"/>
+            </wp:cNvGraphicFramePr>
+            <a:graphic xmlns:a="http://schemas.openxmlformats.org/drawingml/2006/main">
+              <a:graphicData uri="http://schemas.openxmlformats.org/drawingml/2006/picture">
+                <pic:pic xmlns:pic="http://schemas.openxmlformats.org/drawingml/2006/picture">
+                  <pic:nvPicPr>
+                    <pic:cNvPr id="0" name="Picture 39" descr="C:\Users\Tomek\Documents\rso_1_insert.jpg"/>
+                    <pic:cNvPicPr>
+                      <a:picLocks noChangeAspect="1" noChangeArrowheads="1"/>
+                    </pic:cNvPicPr>
+                  </pic:nvPicPr>
+                  <pic:blipFill>
+                    <a:blip r:embed="rId9" cstate="print"/>
+                    <a:srcRect/>
+                    <a:stretch>
+                      <a:fillRect/>
+                    </a:stretch>
+                  </pic:blipFill>
+                  <pic:spPr bwMode="auto">
+                    <a:xfrm>
+                      <a:off x="0" y="0"/>
+                      <a:ext cx="4245293" cy="2878895"/>
+                    </a:xfrm>
+                    <a:prstGeom prst="rect">
+                      <a:avLst/>
+                    </a:prstGeom>
+                    <a:noFill/>
+                    <a:ln w="9525">
+                      <a:noFill/>
+                      <a:miter lim="800000"/>
+                      <a:headEnd/>
+                      <a:tailEnd/>
+                    </a:ln>
+                  </pic:spPr>
+                </pic:pic>
+              </a:graphicData>
+            </a:graphic>
+          </wp:inline>
+        </w:drawing>
+      </w:r>
+    </w:p>
+    <w:p>
+      <w:pPr>
+        <w:pStyle w:val="2PODROZDZIA"/>
+        <w:rPr>
+          <w:noProof/>
+        </w:rPr>
+      </w:pPr>
+      <w:bookmarkStart w:id="3" w:name="_Toc356293110"/>
+      <w:r>
+        <w:t>Weryfikacja wielodostępu</w:t>
+      </w:r>
+      <w:bookmarkEnd w:id="3"/>
+    </w:p>
+    <w:p>
+      <w:pPr>
+        <w:pStyle w:val="PODSTAWOWY"/>
+        <w:rPr>
+          <w:noProof/>
+        </w:rPr>
+      </w:pPr>
+      <w:r>
+        <w:rPr>
+          <w:noProof/>
+        </w:rPr>
+        <w:t xml:space="preserve">Wielodostęp polega </w:t>
+      </w:r>
+      <w:r>
+        <w:rPr>
+          <w:noProof/>
+        </w:rPr>
+        <w:t>na zabezpieczeniu spójności zaso</w:t>
+      </w:r>
+      <w:r>
+        <w:rPr>
+          <w:noProof/>
+        </w:rPr>
+        <w:t>bów w chwili gdy jednocześnie wielu użytkowników próbuje modyfikować tę samą zawartość. Spójność danych jest kluczowym aspektem każdego zbioru informacji. W zależności od zastosowanych rozwiązań wyniki testów mogą być różne. Ocena testów będzie pochodną dwóch czynników: niezawodności oraz komfortu pracy – czasu wykonywania zadań.</w:t>
+      </w:r>
+    </w:p>
+    <w:p>
+      <w:pPr>
+        <w:pStyle w:val="PODSTAWOWY"/>
+        <w:jc w:val="center"/>
+        <w:rPr>
+          <w:noProof/>
+        </w:rPr>
+      </w:pPr>
+      <w:r>
+        <w:rPr>
+          <w:noProof/>
+        </w:rPr>
+        <w:lastRenderedPageBreak/>
+        <w:drawing>
+          <wp:inline distT="0" distB="0" distL="0" distR="0">
+            <wp:extent cx="4815343" cy="2719985"/>
+            <wp:effectExtent l="19050" t="0" r="4307" b="0"/>
+            <wp:docPr id="37" name="Picture 37" descr="C:\Users\Tomek\Documents\rso_2_wielodostep.jpg"/>
+            <wp:cNvGraphicFramePr>
+              <a:graphicFrameLocks xmlns:a="http://schemas.openxmlformats.org/drawingml/2006/main" noChangeAspect="1"/>
+            </wp:cNvGraphicFramePr>
+            <a:graphic xmlns:a="http://schemas.openxmlformats.org/drawingml/2006/main">
+              <a:graphicData uri="http://schemas.openxmlformats.org/drawingml/2006/picture">
+                <pic:pic xmlns:pic="http://schemas.openxmlformats.org/drawingml/2006/picture">
+                  <pic:nvPicPr>
+                    <pic:cNvPr id="0" name="Picture 37" descr="C:\Users\Tomek\Documents\rso_2_wielodostep.jpg"/>
+                    <pic:cNvPicPr>
+                      <a:picLocks noChangeAspect="1" noChangeArrowheads="1"/>
+                    </pic:cNvPicPr>
+                  </pic:nvPicPr>
+                  <pic:blipFill>
+                    <a:blip r:embed="rId10" cstate="print"/>
+                    <a:srcRect/>
+                    <a:stretch>
+                      <a:fillRect/>
+                    </a:stretch>
+                  </pic:blipFill>
+                  <pic:spPr bwMode="auto">
+                    <a:xfrm>
+                      <a:off x="0" y="0"/>
+                      <a:ext cx="4827550" cy="2726880"/>
+                    </a:xfrm>
+                    <a:prstGeom prst="rect">
+                      <a:avLst/>
+                    </a:prstGeom>
+                    <a:noFill/>
+                    <a:ln w="9525">
+                      <a:noFill/>
+                      <a:miter lim="800000"/>
+                      <a:headEnd/>
+                      <a:tailEnd/>
+                    </a:ln>
+                  </pic:spPr>
+                </pic:pic>
+              </a:graphicData>
+            </a:graphic>
+          </wp:inline>
+        </w:drawing>
+      </w:r>
+    </w:p>
+    <w:p>
+      <w:pPr>
+        <w:pStyle w:val="2PODROZDZIA"/>
+        <w:rPr>
+          <w:noProof/>
+        </w:rPr>
+      </w:pPr>
+      <w:bookmarkStart w:id="4" w:name="_Toc356293111"/>
+      <w:r>
+        <w:t>Testowanie systemu w przypadku awarii węzła</w:t>
+      </w:r>
+      <w:bookmarkEnd w:id="4"/>
+    </w:p>
+    <w:p>
+      <w:pPr>
+        <w:pStyle w:val="PODSTAWOWY"/>
+      </w:pPr>
+      <w:r>
+        <w:t>Sharding, którego wydajność jest kluczowym punktem naszego systemu, polega na rozkładzie danych na różne węzły. Rozwiązanie to posiada wiele zalet. Przykładowo wykorzystując Shardin</w:t>
+      </w:r>
+      <w:r>
+        <w:t>g zmniejszamy obciążenie pojedyn</w:t>
+      </w:r>
+      <w:r>
+        <w:t>czych maszyn, gdyż zapytania w przypadku sensownego podziału rozkładane są równomiernie na wiele jednostek. Niestety takie rozwiązanie posiada również wady. Jak w każdym systemie rozproszonym mamy większą ilość punktów awarii niż w systemach scentralizowanych.</w:t>
+      </w:r>
+    </w:p>
+    <w:p>
+      <w:pPr>
+        <w:pStyle w:val="PODSTAWOWY"/>
+      </w:pPr>
+      <w:r>
+        <w:t>Ze względu na charakterystykę rozwijanego rozwiązania, przeprowadzimy testy analizujące utrzymanie spójności d</w:t>
+      </w:r>
+      <w:r>
+        <w:t>anych w przypadku awarii pojedyn</w:t>
+      </w:r>
+      <w:r>
+        <w:t>czego węzła. Mierzyć będziemy niezawodność rozwiązań jak i czas reakcji systemów na zaistniałą awarię.</w:t>
+      </w:r>
+    </w:p>
+    <w:p>
+      <w:pPr>
+        <w:pStyle w:val="PODSTAWOWY"/>
+        <w:jc w:val="center"/>
+      </w:pPr>
+      <w:r>
+        <w:rPr>
+          <w:noProof/>
+        </w:rPr>
+        <w:drawing>
+          <wp:inline distT="0" distB="0" distL="0" distR="0">
+            <wp:extent cx="4417778" cy="2794612"/>
+            <wp:effectExtent l="19050" t="0" r="1822" b="0"/>
+            <wp:docPr id="38" name="Picture 38" descr="C:\Users\Tomek\Documents\rso_3_awaria.jpg"/>
+            <wp:cNvGraphicFramePr>
+              <a:graphicFrameLocks xmlns:a="http://schemas.openxmlformats.org/drawingml/2006/main" noChangeAspect="1"/>
+            </wp:cNvGraphicFramePr>
+            <a:graphic xmlns:a="http://schemas.openxmlformats.org/drawingml/2006/main">
+              <a:graphicData uri="http://schemas.openxmlformats.org/drawingml/2006/picture">
+                <pic:pic xmlns:pic="http://schemas.openxmlformats.org/drawingml/2006/picture">
+                  <pic:nvPicPr>
+                    <pic:cNvPr id="0" name="Picture 38" descr="C:\Users\Tomek\Documents\rso_3_awaria.jpg"/>
+                    <pic:cNvPicPr>
+                      <a:picLocks noChangeAspect="1" noChangeArrowheads="1"/>
+                    </pic:cNvPicPr>
+                  </pic:nvPicPr>
+                  <pic:blipFill>
+                    <a:blip r:embed="rId11" cstate="print"/>
+                    <a:srcRect/>
+                    <a:stretch>
+                      <a:fillRect/>
+                    </a:stretch>
+                  </pic:blipFill>
+                  <pic:spPr bwMode="auto">
+                    <a:xfrm>
+                      <a:off x="0" y="0"/>
+                      <a:ext cx="4423926" cy="2798501"/>
+                    </a:xfrm>
+                    <a:prstGeom prst="rect">
+                      <a:avLst/>
+                    </a:prstGeom>
+                    <a:noFill/>
+                    <a:ln w="9525">
+                      <a:noFill/>
+                      <a:miter lim="800000"/>
+                      <a:headEnd/>
+                      <a:tailEnd/>
+                    </a:ln>
+                  </pic:spPr>
+                </pic:pic>
+              </a:graphicData>
+            </a:graphic>
+          </wp:inline>
+        </w:drawing>
+      </w:r>
+    </w:p>
+    <w:p>
+      <w:pPr>
+        <w:pStyle w:val="2PODROZDZIA"/>
+      </w:pPr>
+      <w:bookmarkStart w:id="5" w:name="_Toc356293112"/>
+      <w:r>
+        <w:t>Podsumowanie</w:t>
+      </w:r>
+      <w:bookmarkEnd w:id="5"/>
+    </w:p>
+    <w:p>
+      <w:pPr>
+        <w:pStyle w:val="PODSTAWOWY"/>
+      </w:pPr>
+      <w:r>
+        <w:t xml:space="preserve">Zaproponowane powyżej testy dostarczają informację na temat stabilności oraz wydajności naszego projektu w porównaniu z rozwiązaniem zastosowanym w MongoDB. W celu uzupełnienia </w:t>
+      </w:r>
+      <w:r>
+        <w:lastRenderedPageBreak/>
+        <w:t xml:space="preserve">informacji o naszym produkcie planujemy również przeanalizować wielkość shardów i częstotliwość wykorzystania poszczególnych węzłów. Da nam to pogląd na prace systemów. </w:t>
+      </w:r>
+    </w:p>
+    <w:p>
+      <w:pPr>
+        <w:pStyle w:val="PODSTAWOWY"/>
+      </w:pPr>
+      <w:r>
+        <w:t>Ostatnim elementem będzie analiza samego kodu za pomocą specjalistycznego narzędzia Sonar. Pozwoli nam to wyeliminować błędy wynikające ze złych nawyków programistycznych.</w:t>
+      </w:r>
+    </w:p>
+    <w:p/>
     <w:sectPr>
-      <w:footerReference w:type="default" r:id="rId10"/>
+      <w:footerReference w:type="default" r:id="rId12"/>
       <w:pgSz w:w="11906" w:h="16838"/>
       <w:pgMar w:top="1417" w:right="1417" w:bottom="1417" w:left="1417" w:header="708" w:footer="708" w:gutter="0"/>
       <w:cols w:space="708"/>
@@ -353,7 +1077,7 @@
 </file>
 
 <file path=word/endnotes.xml><?xml version="1.0" encoding="utf-8"?>
-<w:endnotes xmlns:wpc="http://schemas.microsoft.com/office/word/2010/wordprocessingCanvas" xmlns:mc="http://schemas.openxmlformats.org/markup-compatibility/2006" xmlns:o="urn:schemas-microsoft-com:office:office" xmlns:r="http://schemas.openxmlformats.org/officeDocument/2006/relationships" xmlns:m="http://schemas.openxmlformats.org/officeDocument/2006/math" xmlns:v="urn:schemas-microsoft-com:vml" xmlns:wp14="http://schemas.microsoft.com/office/word/2010/wordprocessingDrawing" xmlns:wp="http://schemas.openxmlformats.org/drawingml/2006/wordprocessingDrawing" xmlns:w10="urn:schemas-microsoft-com:office:word" xmlns:w="http://schemas.openxmlformats.org/wordprocessingml/2006/main" xmlns:w14="http://schemas.microsoft.com/office/word/2010/wordml" xmlns:wpg="http://schemas.microsoft.com/office/word/2010/wordprocessingGroup" xmlns:wpi="http://schemas.microsoft.com/office/word/2010/wordprocessingInk" xmlns:wne="http://schemas.microsoft.com/office/word/2006/wordml" xmlns:wps="http://schemas.microsoft.com/office/word/2010/wordprocessingShape" mc:Ignorable="w14 wp14">
+<w:endnotes xmlns:ve="http://schemas.openxmlformats.org/markup-compatibility/2006" xmlns:o="urn:schemas-microsoft-com:office:office" xmlns:r="http://schemas.openxmlformats.org/officeDocument/2006/relationships" xmlns:m="http://schemas.openxmlformats.org/officeDocument/2006/math" xmlns:v="urn:schemas-microsoft-com:vml" xmlns:wp="http://schemas.openxmlformats.org/drawingml/2006/wordprocessingDrawing" xmlns:w10="urn:schemas-microsoft-com:office:word" xmlns:w="http://schemas.openxmlformats.org/wordprocessingml/2006/main" xmlns:wne="http://schemas.microsoft.com/office/word/2006/wordml">
   <w:endnote w:type="separator" w:id="-1">
     <w:p>
       <w:pPr>
@@ -378,7 +1102,7 @@
 </file>
 
 <file path=word/footer1.xml><?xml version="1.0" encoding="utf-8"?>
-<w:ftr xmlns:wpc="http://schemas.microsoft.com/office/word/2010/wordprocessingCanvas" xmlns:mc="http://schemas.openxmlformats.org/markup-compatibility/2006" xmlns:o="urn:schemas-microsoft-com:office:office" xmlns:r="http://schemas.openxmlformats.org/officeDocument/2006/relationships" xmlns:m="http://schemas.openxmlformats.org/officeDocument/2006/math" xmlns:v="urn:schemas-microsoft-com:vml" xmlns:wp14="http://schemas.microsoft.com/office/word/2010/wordprocessingDrawing" xmlns:wp="http://schemas.openxmlformats.org/drawingml/2006/wordprocessingDrawing" xmlns:w10="urn:schemas-microsoft-com:office:word" xmlns:w="http://schemas.openxmlformats.org/wordprocessingml/2006/main" xmlns:w14="http://schemas.microsoft.com/office/word/2010/wordml" xmlns:wpg="http://schemas.microsoft.com/office/word/2010/wordprocessingGroup" xmlns:wpi="http://schemas.microsoft.com/office/word/2010/wordprocessingInk" xmlns:wne="http://schemas.microsoft.com/office/word/2006/wordml" xmlns:wps="http://schemas.microsoft.com/office/word/2010/wordprocessingShape" mc:Ignorable="w14 wp14">
+<w:ftr xmlns:ve="http://schemas.openxmlformats.org/markup-compatibility/2006" xmlns:o="urn:schemas-microsoft-com:office:office" xmlns:r="http://schemas.openxmlformats.org/officeDocument/2006/relationships" xmlns:m="http://schemas.openxmlformats.org/officeDocument/2006/math" xmlns:v="urn:schemas-microsoft-com:vml" xmlns:wp="http://schemas.openxmlformats.org/drawingml/2006/wordprocessingDrawing" xmlns:w10="urn:schemas-microsoft-com:office:word" xmlns:w="http://schemas.openxmlformats.org/wordprocessingml/2006/main" xmlns:wne="http://schemas.microsoft.com/office/word/2006/wordml">
   <w:sdt>
     <w:sdtPr>
       <w:id w:val="21089807"/>
@@ -387,47 +1111,33 @@
         <w:docPartUnique/>
       </w:docPartObj>
     </w:sdtPr>
-    <w:sdtEndPr/>
     <w:sdtContent>
       <w:p>
         <w:pPr>
-          <w:pStyle w:val="Stopka"/>
+          <w:pStyle w:val="Footer"/>
           <w:jc w:val="right"/>
         </w:pPr>
-        <w:r>
-          <w:fldChar w:fldCharType="begin"/>
-        </w:r>
-        <w:r>
-          <w:instrText xml:space="preserve"> PAGE   \* MERGEFORMAT </w:instrText>
-        </w:r>
-        <w:r>
-          <w:fldChar w:fldCharType="separate"/>
-        </w:r>
-        <w:r>
-          <w:rPr>
-            <w:noProof/>
-          </w:rPr>
-          <w:t>1</w:t>
-        </w:r>
-        <w:r>
-          <w:rPr>
-            <w:noProof/>
-          </w:rPr>
-          <w:fldChar w:fldCharType="end"/>
-        </w:r>
+        <w:fldSimple w:instr=" PAGE   \* MERGEFORMAT ">
+          <w:r>
+            <w:rPr>
+              <w:noProof/>
+            </w:rPr>
+            <w:t>4</w:t>
+          </w:r>
+        </w:fldSimple>
       </w:p>
     </w:sdtContent>
   </w:sdt>
   <w:p>
     <w:pPr>
-      <w:pStyle w:val="Stopka"/>
+      <w:pStyle w:val="Footer"/>
     </w:pPr>
   </w:p>
 </w:ftr>
 </file>
 
 <file path=word/footnotes.xml><?xml version="1.0" encoding="utf-8"?>
-<w:footnotes xmlns:wpc="http://schemas.microsoft.com/office/word/2010/wordprocessingCanvas" xmlns:mc="http://schemas.openxmlformats.org/markup-compatibility/2006" xmlns:o="urn:schemas-microsoft-com:office:office" xmlns:r="http://schemas.openxmlformats.org/officeDocument/2006/relationships" xmlns:m="http://schemas.openxmlformats.org/officeDocument/2006/math" xmlns:v="urn:schemas-microsoft-com:vml" xmlns:wp14="http://schemas.microsoft.com/office/word/2010/wordprocessingDrawing" xmlns:wp="http://schemas.openxmlformats.org/drawingml/2006/wordprocessingDrawing" xmlns:w10="urn:schemas-microsoft-com:office:word" xmlns:w="http://schemas.openxmlformats.org/wordprocessingml/2006/main" xmlns:w14="http://schemas.microsoft.com/office/word/2010/wordml" xmlns:wpg="http://schemas.microsoft.com/office/word/2010/wordprocessingGroup" xmlns:wpi="http://schemas.microsoft.com/office/word/2010/wordprocessingInk" xmlns:wne="http://schemas.microsoft.com/office/word/2006/wordml" xmlns:wps="http://schemas.microsoft.com/office/word/2010/wordprocessingShape" mc:Ignorable="w14 wp14">
+<w:footnotes xmlns:ve="http://schemas.openxmlformats.org/markup-compatibility/2006" xmlns:o="urn:schemas-microsoft-com:office:office" xmlns:r="http://schemas.openxmlformats.org/officeDocument/2006/relationships" xmlns:m="http://schemas.openxmlformats.org/officeDocument/2006/math" xmlns:v="urn:schemas-microsoft-com:vml" xmlns:wp="http://schemas.openxmlformats.org/drawingml/2006/wordprocessingDrawing" xmlns:w10="urn:schemas-microsoft-com:office:word" xmlns:w="http://schemas.openxmlformats.org/wordprocessingml/2006/main" xmlns:wne="http://schemas.microsoft.com/office/word/2006/wordml">
   <w:footnote w:type="separator" w:id="-1">
     <w:p>
       <w:pPr>
@@ -452,7 +1162,7 @@
 </file>
 
 <file path=word/numbering.xml><?xml version="1.0" encoding="utf-8"?>
-<w:numbering xmlns:wpc="http://schemas.microsoft.com/office/word/2010/wordprocessingCanvas" xmlns:mc="http://schemas.openxmlformats.org/markup-compatibility/2006" xmlns:o="urn:schemas-microsoft-com:office:office" xmlns:r="http://schemas.openxmlformats.org/officeDocument/2006/relationships" xmlns:m="http://schemas.openxmlformats.org/officeDocument/2006/math" xmlns:v="urn:schemas-microsoft-com:vml" xmlns:wp14="http://schemas.microsoft.com/office/word/2010/wordprocessingDrawing" xmlns:wp="http://schemas.openxmlformats.org/drawingml/2006/wordprocessingDrawing" xmlns:w10="urn:schemas-microsoft-com:office:word" xmlns:w="http://schemas.openxmlformats.org/wordprocessingml/2006/main" xmlns:w14="http://schemas.microsoft.com/office/word/2010/wordml" xmlns:wpg="http://schemas.microsoft.com/office/word/2010/wordprocessingGroup" xmlns:wpi="http://schemas.microsoft.com/office/word/2010/wordprocessingInk" xmlns:wne="http://schemas.microsoft.com/office/word/2006/wordml" xmlns:wps="http://schemas.microsoft.com/office/word/2010/wordprocessingShape" mc:Ignorable="w14 wp14">
+<w:numbering xmlns:ve="http://schemas.openxmlformats.org/markup-compatibility/2006" xmlns:o="urn:schemas-microsoft-com:office:office" xmlns:r="http://schemas.openxmlformats.org/officeDocument/2006/relationships" xmlns:m="http://schemas.openxmlformats.org/officeDocument/2006/math" xmlns:v="urn:schemas-microsoft-com:vml" xmlns:wp="http://schemas.openxmlformats.org/drawingml/2006/wordprocessingDrawing" xmlns:w10="urn:schemas-microsoft-com:office:word" xmlns:w="http://schemas.openxmlformats.org/wordprocessingml/2006/main" xmlns:wne="http://schemas.microsoft.com/office/word/2006/wordml">
   <w:abstractNum w:abstractNumId="0">
     <w:nsid w:val="00A01ACE"/>
     <w:multiLevelType w:val="multilevel"/>
@@ -2282,7 +2992,7 @@
       </w:rPr>
     </w:lvl>
   </w:abstractNum>
-  <w:abstractNum w:abstractNumId="17">
+  <w:abstractNum w:abstractNumId="16">
     <w:nsid w:val="405A758B"/>
     <w:multiLevelType w:val="hybridMultilevel"/>
     <w:tmpl w:val="31CE0A98"/>
@@ -2389,6 +3099,119 @@
       <w:lvlJc w:val="left"/>
       <w:pPr>
         <w:ind w:left="6530" w:hanging="360"/>
+      </w:pPr>
+      <w:rPr>
+        <w:rFonts w:ascii="Wingdings" w:hAnsi="Wingdings" w:hint="default"/>
+      </w:rPr>
+    </w:lvl>
+  </w:abstractNum>
+  <w:abstractNum w:abstractNumId="17">
+    <w:nsid w:val="478F0AE9"/>
+    <w:multiLevelType w:val="hybridMultilevel"/>
+    <w:tmpl w:val="9F18F1FE"/>
+    <w:lvl w:ilvl="0" w:tplc="04150001">
+      <w:start w:val="1"/>
+      <w:numFmt w:val="bullet"/>
+      <w:lvlText w:val=""/>
+      <w:lvlJc w:val="left"/>
+      <w:pPr>
+        <w:ind w:left="1429" w:hanging="360"/>
+      </w:pPr>
+      <w:rPr>
+        <w:rFonts w:ascii="Symbol" w:hAnsi="Symbol" w:hint="default"/>
+      </w:rPr>
+    </w:lvl>
+    <w:lvl w:ilvl="1" w:tplc="04150003" w:tentative="1">
+      <w:start w:val="1"/>
+      <w:numFmt w:val="bullet"/>
+      <w:lvlText w:val="o"/>
+      <w:lvlJc w:val="left"/>
+      <w:pPr>
+        <w:ind w:left="2149" w:hanging="360"/>
+      </w:pPr>
+      <w:rPr>
+        <w:rFonts w:ascii="Courier New" w:hAnsi="Courier New" w:cs="Courier New" w:hint="default"/>
+      </w:rPr>
+    </w:lvl>
+    <w:lvl w:ilvl="2" w:tplc="04150005" w:tentative="1">
+      <w:start w:val="1"/>
+      <w:numFmt w:val="bullet"/>
+      <w:lvlText w:val=""/>
+      <w:lvlJc w:val="left"/>
+      <w:pPr>
+        <w:ind w:left="2869" w:hanging="360"/>
+      </w:pPr>
+      <w:rPr>
+        <w:rFonts w:ascii="Wingdings" w:hAnsi="Wingdings" w:hint="default"/>
+      </w:rPr>
+    </w:lvl>
+    <w:lvl w:ilvl="3" w:tplc="04150001" w:tentative="1">
+      <w:start w:val="1"/>
+      <w:numFmt w:val="bullet"/>
+      <w:lvlText w:val=""/>
+      <w:lvlJc w:val="left"/>
+      <w:pPr>
+        <w:ind w:left="3589" w:hanging="360"/>
+      </w:pPr>
+      <w:rPr>
+        <w:rFonts w:ascii="Symbol" w:hAnsi="Symbol" w:hint="default"/>
+      </w:rPr>
+    </w:lvl>
+    <w:lvl w:ilvl="4" w:tplc="04150003" w:tentative="1">
+      <w:start w:val="1"/>
+      <w:numFmt w:val="bullet"/>
+      <w:lvlText w:val="o"/>
+      <w:lvlJc w:val="left"/>
+      <w:pPr>
+        <w:ind w:left="4309" w:hanging="360"/>
+      </w:pPr>
+      <w:rPr>
+        <w:rFonts w:ascii="Courier New" w:hAnsi="Courier New" w:cs="Courier New" w:hint="default"/>
+      </w:rPr>
+    </w:lvl>
+    <w:lvl w:ilvl="5" w:tplc="04150005" w:tentative="1">
+      <w:start w:val="1"/>
+      <w:numFmt w:val="bullet"/>
+      <w:lvlText w:val=""/>
+      <w:lvlJc w:val="left"/>
+      <w:pPr>
+        <w:ind w:left="5029" w:hanging="360"/>
+      </w:pPr>
+      <w:rPr>
+        <w:rFonts w:ascii="Wingdings" w:hAnsi="Wingdings" w:hint="default"/>
+      </w:rPr>
+    </w:lvl>
+    <w:lvl w:ilvl="6" w:tplc="04150001" w:tentative="1">
+      <w:start w:val="1"/>
+      <w:numFmt w:val="bullet"/>
+      <w:lvlText w:val=""/>
+      <w:lvlJc w:val="left"/>
+      <w:pPr>
+        <w:ind w:left="5749" w:hanging="360"/>
+      </w:pPr>
+      <w:rPr>
+        <w:rFonts w:ascii="Symbol" w:hAnsi="Symbol" w:hint="default"/>
+      </w:rPr>
+    </w:lvl>
+    <w:lvl w:ilvl="7" w:tplc="04150003" w:tentative="1">
+      <w:start w:val="1"/>
+      <w:numFmt w:val="bullet"/>
+      <w:lvlText w:val="o"/>
+      <w:lvlJc w:val="left"/>
+      <w:pPr>
+        <w:ind w:left="6469" w:hanging="360"/>
+      </w:pPr>
+      <w:rPr>
+        <w:rFonts w:ascii="Courier New" w:hAnsi="Courier New" w:cs="Courier New" w:hint="default"/>
+      </w:rPr>
+    </w:lvl>
+    <w:lvl w:ilvl="8" w:tplc="04150005" w:tentative="1">
+      <w:start w:val="1"/>
+      <w:numFmt w:val="bullet"/>
+      <w:lvlText w:val=""/>
+      <w:lvlJc w:val="left"/>
+      <w:pPr>
+        <w:ind w:left="7189" w:hanging="360"/>
       </w:pPr>
       <w:rPr>
         <w:rFonts w:ascii="Wingdings" w:hAnsi="Wingdings" w:hint="default"/>
@@ -3680,7 +4503,7 @@
     <w:abstractNumId w:val="15"/>
   </w:num>
   <w:num w:numId="14">
-    <w:abstractNumId w:val="17"/>
+    <w:abstractNumId w:val="16"/>
   </w:num>
   <w:num w:numId="15">
     <w:abstractNumId w:val="20"/>
@@ -3724,11 +4547,14 @@
   <w:num w:numId="28">
     <w:abstractNumId w:val="12"/>
   </w:num>
+  <w:num w:numId="29">
+    <w:abstractNumId w:val="17"/>
+  </w:num>
 </w:numbering>
 </file>
 
 <file path=word/styles.xml><?xml version="1.0" encoding="utf-8"?>
-<w:styles xmlns:mc="http://schemas.openxmlformats.org/markup-compatibility/2006" xmlns:r="http://schemas.openxmlformats.org/officeDocument/2006/relationships" xmlns:w="http://schemas.openxmlformats.org/wordprocessingml/2006/main" xmlns:w14="http://schemas.microsoft.com/office/word/2010/wordml" mc:Ignorable="w14">
+<w:styles xmlns:r="http://schemas.openxmlformats.org/officeDocument/2006/relationships" xmlns:w="http://schemas.openxmlformats.org/wordprocessingml/2006/main">
   <w:docDefaults>
     <w:rPrDefault>
       <w:rPr>
@@ -3883,15 +4709,15 @@
     <w:lsdException w:name="Bibliography" w:uiPriority="37"/>
     <w:lsdException w:name="TOC Heading" w:uiPriority="39" w:qFormat="1"/>
   </w:latentStyles>
-  <w:style w:type="paragraph" w:default="1" w:styleId="Normalny">
+  <w:style w:type="paragraph" w:default="1" w:styleId="Normal">
     <w:name w:val="Normal"/>
     <w:rsid w:val="00547164"/>
   </w:style>
-  <w:style w:type="paragraph" w:styleId="Nagwek1">
+  <w:style w:type="paragraph" w:styleId="Heading1">
     <w:name w:val="heading 1"/>
-    <w:basedOn w:val="Normalny"/>
-    <w:next w:val="Normalny"/>
-    <w:link w:val="Nagwek1Znak"/>
+    <w:basedOn w:val="Normal"/>
+    <w:next w:val="Normal"/>
+    <w:link w:val="Heading1Char"/>
     <w:uiPriority w:val="9"/>
     <w:rsid w:val="00ED410F"/>
     <w:pPr>
@@ -3909,11 +4735,11 @@
       <w:szCs w:val="28"/>
     </w:rPr>
   </w:style>
-  <w:style w:type="paragraph" w:styleId="Nagwek2">
+  <w:style w:type="paragraph" w:styleId="Heading2">
     <w:name w:val="heading 2"/>
-    <w:basedOn w:val="Normalny"/>
-    <w:next w:val="Normalny"/>
-    <w:link w:val="Nagwek2Znak"/>
+    <w:basedOn w:val="Normal"/>
+    <w:next w:val="Normal"/>
+    <w:link w:val="Heading2Char"/>
     <w:uiPriority w:val="9"/>
     <w:semiHidden/>
     <w:unhideWhenUsed/>
@@ -3933,11 +4759,11 @@
       <w:szCs w:val="26"/>
     </w:rPr>
   </w:style>
-  <w:style w:type="paragraph" w:styleId="Nagwek3">
+  <w:style w:type="paragraph" w:styleId="Heading3">
     <w:name w:val="heading 3"/>
-    <w:basedOn w:val="Normalny"/>
-    <w:next w:val="Normalny"/>
-    <w:link w:val="Nagwek3Znak"/>
+    <w:basedOn w:val="Normal"/>
+    <w:next w:val="Normal"/>
+    <w:link w:val="Heading3Char"/>
     <w:uiPriority w:val="9"/>
     <w:semiHidden/>
     <w:unhideWhenUsed/>
@@ -3956,10 +4782,10 @@
       <w:color w:val="4F81BD" w:themeColor="accent1"/>
     </w:rPr>
   </w:style>
-  <w:style w:type="paragraph" w:styleId="Nagwek4">
+  <w:style w:type="paragraph" w:styleId="Heading4">
     <w:name w:val="heading 4"/>
-    <w:basedOn w:val="Normalny"/>
-    <w:link w:val="Nagwek4Znak"/>
+    <w:basedOn w:val="Normal"/>
+    <w:link w:val="Heading4Char"/>
     <w:uiPriority w:val="9"/>
     <w:rsid w:val="00C00B75"/>
     <w:pPr>
@@ -3974,17 +4800,18 @@
       <w:szCs w:val="24"/>
     </w:rPr>
   </w:style>
-  <w:style w:type="character" w:default="1" w:styleId="Domylnaczcionkaakapitu">
+  <w:style w:type="character" w:default="1" w:styleId="DefaultParagraphFont">
     <w:name w:val="Default Paragraph Font"/>
     <w:uiPriority w:val="1"/>
     <w:semiHidden/>
     <w:unhideWhenUsed/>
   </w:style>
-  <w:style w:type="table" w:default="1" w:styleId="Standardowy">
+  <w:style w:type="table" w:default="1" w:styleId="TableNormal">
     <w:name w:val="Normal Table"/>
     <w:uiPriority w:val="99"/>
     <w:semiHidden/>
     <w:unhideWhenUsed/>
+    <w:qFormat/>
     <w:tblPr>
       <w:tblInd w:w="0" w:type="dxa"/>
       <w:tblCellMar>
@@ -3995,15 +4822,15 @@
       </w:tblCellMar>
     </w:tblPr>
   </w:style>
-  <w:style w:type="numbering" w:default="1" w:styleId="Bezlisty">
+  <w:style w:type="numbering" w:default="1" w:styleId="NoList">
     <w:name w:val="No List"/>
     <w:uiPriority w:val="99"/>
     <w:semiHidden/>
     <w:unhideWhenUsed/>
   </w:style>
-  <w:style w:type="character" w:styleId="Hipercze">
+  <w:style w:type="character" w:styleId="Hyperlink">
     <w:name w:val="Hyperlink"/>
-    <w:basedOn w:val="Domylnaczcionkaakapitu"/>
+    <w:basedOn w:val="DefaultParagraphFont"/>
     <w:uiPriority w:val="99"/>
     <w:unhideWhenUsed/>
     <w:rsid w:val="00A54343"/>
@@ -4012,9 +4839,9 @@
       <w:u w:val="single"/>
     </w:rPr>
   </w:style>
-  <w:style w:type="paragraph" w:styleId="NormalnyWeb">
+  <w:style w:type="paragraph" w:styleId="NormalWeb">
     <w:name w:val="Normal (Web)"/>
-    <w:basedOn w:val="Normalny"/>
+    <w:basedOn w:val="Normal"/>
     <w:uiPriority w:val="99"/>
     <w:semiHidden/>
     <w:unhideWhenUsed/>
@@ -4028,9 +4855,9 @@
       <w:szCs w:val="24"/>
     </w:rPr>
   </w:style>
-  <w:style w:type="character" w:styleId="Uwydatnienie">
+  <w:style w:type="character" w:styleId="Emphasis">
     <w:name w:val="Emphasis"/>
-    <w:basedOn w:val="Domylnaczcionkaakapitu"/>
+    <w:basedOn w:val="DefaultParagraphFont"/>
     <w:uiPriority w:val="20"/>
     <w:rsid w:val="00C00B75"/>
     <w:rPr>
@@ -4038,10 +4865,10 @@
       <w:iCs/>
     </w:rPr>
   </w:style>
-  <w:style w:type="character" w:customStyle="1" w:styleId="Nagwek4Znak">
-    <w:name w:val="Nagłówek 4 Znak"/>
-    <w:basedOn w:val="Domylnaczcionkaakapitu"/>
-    <w:link w:val="Nagwek4"/>
+  <w:style w:type="character" w:customStyle="1" w:styleId="Heading4Char">
+    <w:name w:val="Heading 4 Char"/>
+    <w:basedOn w:val="DefaultParagraphFont"/>
+    <w:link w:val="Heading4"/>
     <w:uiPriority w:val="9"/>
     <w:rsid w:val="00C00B75"/>
     <w:rPr>
@@ -4052,9 +4879,9 @@
       <w:szCs w:val="24"/>
     </w:rPr>
   </w:style>
-  <w:style w:type="character" w:styleId="HTML-kod">
+  <w:style w:type="character" w:styleId="HTMLCode">
     <w:name w:val="HTML Code"/>
-    <w:basedOn w:val="Domylnaczcionkaakapitu"/>
+    <w:basedOn w:val="DefaultParagraphFont"/>
     <w:uiPriority w:val="99"/>
     <w:semiHidden/>
     <w:unhideWhenUsed/>
@@ -4065,9 +4892,9 @@
       <w:szCs w:val="20"/>
     </w:rPr>
   </w:style>
-  <w:style w:type="character" w:styleId="Pogrubienie">
+  <w:style w:type="character" w:styleId="Strong">
     <w:name w:val="Strong"/>
-    <w:basedOn w:val="Domylnaczcionkaakapitu"/>
+    <w:basedOn w:val="DefaultParagraphFont"/>
     <w:uiPriority w:val="22"/>
     <w:rsid w:val="00C00B75"/>
     <w:rPr>
@@ -4077,7 +4904,7 @@
   </w:style>
   <w:style w:type="paragraph" w:customStyle="1" w:styleId="PODSTAWOWY">
     <w:name w:val="PODSTAWOWY"/>
-    <w:basedOn w:val="Normalny"/>
+    <w:basedOn w:val="Normal"/>
     <w:link w:val="PODSTAWOWYZnak"/>
     <w:qFormat/>
     <w:rsid w:val="00364F21"/>
@@ -4092,7 +4919,7 @@
   </w:style>
   <w:style w:type="paragraph" w:customStyle="1" w:styleId="KOD">
     <w:name w:val="KOD"/>
-    <w:basedOn w:val="Normalny"/>
+    <w:basedOn w:val="Normal"/>
     <w:link w:val="KODZnak"/>
     <w:qFormat/>
     <w:rsid w:val="00C00B75"/>
@@ -4106,7 +4933,7 @@
   </w:style>
   <w:style w:type="character" w:customStyle="1" w:styleId="PODSTAWOWYZnak">
     <w:name w:val="PODSTAWOWY Znak"/>
-    <w:basedOn w:val="Domylnaczcionkaakapitu"/>
+    <w:basedOn w:val="DefaultParagraphFont"/>
     <w:link w:val="PODSTAWOWY"/>
     <w:rsid w:val="00364F21"/>
     <w:rPr>
@@ -4116,7 +4943,7 @@
   </w:style>
   <w:style w:type="character" w:customStyle="1" w:styleId="KODZnak">
     <w:name w:val="KOD Znak"/>
-    <w:basedOn w:val="Domylnaczcionkaakapitu"/>
+    <w:basedOn w:val="DefaultParagraphFont"/>
     <w:link w:val="KOD"/>
     <w:rsid w:val="00C00B75"/>
     <w:rPr>
@@ -4124,10 +4951,10 @@
       <w:sz w:val="20"/>
     </w:rPr>
   </w:style>
-  <w:style w:type="paragraph" w:styleId="HTML-wstpniesformatowany">
+  <w:style w:type="paragraph" w:styleId="HTMLPreformatted">
     <w:name w:val="HTML Preformatted"/>
-    <w:basedOn w:val="Normalny"/>
-    <w:link w:val="HTML-wstpniesformatowanyZnak"/>
+    <w:basedOn w:val="Normal"/>
+    <w:link w:val="HTMLPreformattedChar"/>
     <w:uiPriority w:val="99"/>
     <w:semiHidden/>
     <w:unhideWhenUsed/>
@@ -4159,10 +4986,10 @@
       <w:szCs w:val="20"/>
     </w:rPr>
   </w:style>
-  <w:style w:type="character" w:customStyle="1" w:styleId="HTML-wstpniesformatowanyZnak">
-    <w:name w:val="HTML - wstępnie sformatowany Znak"/>
-    <w:basedOn w:val="Domylnaczcionkaakapitu"/>
-    <w:link w:val="HTML-wstpniesformatowany"/>
+  <w:style w:type="character" w:customStyle="1" w:styleId="HTMLPreformattedChar">
+    <w:name w:val="HTML Preformatted Char"/>
+    <w:basedOn w:val="DefaultParagraphFont"/>
+    <w:link w:val="HTMLPreformatted"/>
     <w:uiPriority w:val="99"/>
     <w:semiHidden/>
     <w:rsid w:val="00EE5104"/>
@@ -4174,33 +5001,33 @@
   </w:style>
   <w:style w:type="character" w:customStyle="1" w:styleId="nx">
     <w:name w:val="nx"/>
-    <w:basedOn w:val="Domylnaczcionkaakapitu"/>
+    <w:basedOn w:val="DefaultParagraphFont"/>
     <w:rsid w:val="00EE5104"/>
   </w:style>
   <w:style w:type="character" w:customStyle="1" w:styleId="p">
     <w:name w:val="p"/>
-    <w:basedOn w:val="Domylnaczcionkaakapitu"/>
+    <w:basedOn w:val="DefaultParagraphFont"/>
     <w:rsid w:val="00EE5104"/>
   </w:style>
   <w:style w:type="character" w:customStyle="1" w:styleId="o">
     <w:name w:val="o"/>
-    <w:basedOn w:val="Domylnaczcionkaakapitu"/>
+    <w:basedOn w:val="DefaultParagraphFont"/>
     <w:rsid w:val="00EE5104"/>
   </w:style>
   <w:style w:type="character" w:customStyle="1" w:styleId="mi">
     <w:name w:val="mi"/>
-    <w:basedOn w:val="Domylnaczcionkaakapitu"/>
+    <w:basedOn w:val="DefaultParagraphFont"/>
     <w:rsid w:val="00EE5104"/>
   </w:style>
   <w:style w:type="character" w:customStyle="1" w:styleId="s2">
     <w:name w:val="s2"/>
-    <w:basedOn w:val="Domylnaczcionkaakapitu"/>
+    <w:basedOn w:val="DefaultParagraphFont"/>
     <w:rsid w:val="00EA5E39"/>
   </w:style>
-  <w:style w:type="paragraph" w:styleId="Tekstprzypisukocowego">
+  <w:style w:type="paragraph" w:styleId="EndnoteText">
     <w:name w:val="endnote text"/>
-    <w:basedOn w:val="Normalny"/>
-    <w:link w:val="TekstprzypisukocowegoZnak"/>
+    <w:basedOn w:val="Normal"/>
+    <w:link w:val="EndnoteTextChar"/>
     <w:uiPriority w:val="99"/>
     <w:semiHidden/>
     <w:unhideWhenUsed/>
@@ -4213,10 +5040,10 @@
       <w:szCs w:val="20"/>
     </w:rPr>
   </w:style>
-  <w:style w:type="character" w:customStyle="1" w:styleId="TekstprzypisukocowegoZnak">
-    <w:name w:val="Tekst przypisu końcowego Znak"/>
-    <w:basedOn w:val="Domylnaczcionkaakapitu"/>
-    <w:link w:val="Tekstprzypisukocowego"/>
+  <w:style w:type="character" w:customStyle="1" w:styleId="EndnoteTextChar">
+    <w:name w:val="Endnote Text Char"/>
+    <w:basedOn w:val="DefaultParagraphFont"/>
+    <w:link w:val="EndnoteText"/>
     <w:uiPriority w:val="99"/>
     <w:semiHidden/>
     <w:rsid w:val="00EA5E39"/>
@@ -4225,9 +5052,9 @@
       <w:szCs w:val="20"/>
     </w:rPr>
   </w:style>
-  <w:style w:type="character" w:styleId="Odwoanieprzypisukocowego">
+  <w:style w:type="character" w:styleId="EndnoteReference">
     <w:name w:val="endnote reference"/>
-    <w:basedOn w:val="Domylnaczcionkaakapitu"/>
+    <w:basedOn w:val="DefaultParagraphFont"/>
     <w:uiPriority w:val="99"/>
     <w:semiHidden/>
     <w:unhideWhenUsed/>
@@ -4236,9 +5063,9 @@
       <w:vertAlign w:val="superscript"/>
     </w:rPr>
   </w:style>
-  <w:style w:type="character" w:styleId="HTML-staaszeroko">
+  <w:style w:type="character" w:styleId="HTMLTypewriter">
     <w:name w:val="HTML Typewriter"/>
-    <w:basedOn w:val="Domylnaczcionkaakapitu"/>
+    <w:basedOn w:val="DefaultParagraphFont"/>
     <w:uiPriority w:val="99"/>
     <w:semiHidden/>
     <w:unhideWhenUsed/>
@@ -4251,12 +5078,12 @@
   </w:style>
   <w:style w:type="character" w:customStyle="1" w:styleId="optional">
     <w:name w:val="optional"/>
-    <w:basedOn w:val="Domylnaczcionkaakapitu"/>
+    <w:basedOn w:val="DefaultParagraphFont"/>
     <w:rsid w:val="00C92882"/>
   </w:style>
   <w:style w:type="paragraph" w:customStyle="1" w:styleId="1ROZDZIA">
     <w:name w:val="1_ROZDZIAŁ"/>
-    <w:basedOn w:val="Normalny"/>
+    <w:basedOn w:val="Normal"/>
     <w:link w:val="1ROZDZIAZnak"/>
     <w:qFormat/>
     <w:rsid w:val="009072BA"/>
@@ -4290,7 +5117,7 @@
   </w:style>
   <w:style w:type="character" w:customStyle="1" w:styleId="1ROZDZIAZnak">
     <w:name w:val="1_ROZDZIAŁ Znak"/>
-    <w:basedOn w:val="Domylnaczcionkaakapitu"/>
+    <w:basedOn w:val="DefaultParagraphFont"/>
     <w:link w:val="1ROZDZIA"/>
     <w:rsid w:val="009072BA"/>
     <w:rPr>
@@ -4300,10 +5127,10 @@
       <w:szCs w:val="32"/>
     </w:rPr>
   </w:style>
-  <w:style w:type="character" w:customStyle="1" w:styleId="Nagwek3Znak">
-    <w:name w:val="Nagłówek 3 Znak"/>
-    <w:basedOn w:val="Domylnaczcionkaakapitu"/>
-    <w:link w:val="Nagwek3"/>
+  <w:style w:type="character" w:customStyle="1" w:styleId="Heading3Char">
+    <w:name w:val="Heading 3 Char"/>
+    <w:basedOn w:val="DefaultParagraphFont"/>
+    <w:link w:val="Heading3"/>
     <w:uiPriority w:val="9"/>
     <w:semiHidden/>
     <w:rsid w:val="00ED410F"/>
@@ -4326,10 +5153,10 @@
       <w:szCs w:val="24"/>
     </w:rPr>
   </w:style>
-  <w:style w:type="paragraph" w:styleId="Spistreci1">
+  <w:style w:type="paragraph" w:styleId="TOC1">
     <w:name w:val="toc 1"/>
-    <w:basedOn w:val="Normalny"/>
-    <w:next w:val="Normalny"/>
+    <w:basedOn w:val="Normal"/>
+    <w:next w:val="Normal"/>
     <w:autoRedefine/>
     <w:uiPriority w:val="39"/>
     <w:unhideWhenUsed/>
@@ -4342,10 +5169,10 @@
       <w:spacing w:after="100"/>
     </w:pPr>
   </w:style>
-  <w:style w:type="character" w:customStyle="1" w:styleId="Nagwek2Znak">
-    <w:name w:val="Nagłówek 2 Znak"/>
-    <w:basedOn w:val="Domylnaczcionkaakapitu"/>
-    <w:link w:val="Nagwek2"/>
+  <w:style w:type="character" w:customStyle="1" w:styleId="Heading2Char">
+    <w:name w:val="Heading 2 Char"/>
+    <w:basedOn w:val="DefaultParagraphFont"/>
+    <w:link w:val="Heading2"/>
     <w:uiPriority w:val="9"/>
     <w:semiHidden/>
     <w:rsid w:val="00ED410F"/>
@@ -4358,10 +5185,10 @@
       <w:szCs w:val="26"/>
     </w:rPr>
   </w:style>
-  <w:style w:type="character" w:customStyle="1" w:styleId="Nagwek1Znak">
-    <w:name w:val="Nagłówek 1 Znak"/>
-    <w:basedOn w:val="Domylnaczcionkaakapitu"/>
-    <w:link w:val="Nagwek1"/>
+  <w:style w:type="character" w:customStyle="1" w:styleId="Heading1Char">
+    <w:name w:val="Heading 1 Char"/>
+    <w:basedOn w:val="DefaultParagraphFont"/>
+    <w:link w:val="Heading1"/>
     <w:uiPriority w:val="9"/>
     <w:rsid w:val="00ED410F"/>
     <w:rPr>
@@ -4373,10 +5200,10 @@
       <w:szCs w:val="28"/>
     </w:rPr>
   </w:style>
-  <w:style w:type="paragraph" w:styleId="Spistreci2">
+  <w:style w:type="paragraph" w:styleId="TOC2">
     <w:name w:val="toc 2"/>
-    <w:basedOn w:val="Normalny"/>
-    <w:next w:val="Normalny"/>
+    <w:basedOn w:val="Normal"/>
+    <w:next w:val="Normal"/>
     <w:autoRedefine/>
     <w:uiPriority w:val="39"/>
     <w:unhideWhenUsed/>
@@ -4386,10 +5213,10 @@
       <w:ind w:left="220"/>
     </w:pPr>
   </w:style>
-  <w:style w:type="paragraph" w:styleId="Nagwek">
+  <w:style w:type="paragraph" w:styleId="Header">
     <w:name w:val="header"/>
-    <w:basedOn w:val="Normalny"/>
-    <w:link w:val="NagwekZnak"/>
+    <w:basedOn w:val="Normal"/>
+    <w:link w:val="HeaderChar"/>
     <w:uiPriority w:val="99"/>
     <w:semiHidden/>
     <w:unhideWhenUsed/>
@@ -4402,18 +5229,18 @@
       <w:spacing w:after="0" w:line="240" w:lineRule="auto"/>
     </w:pPr>
   </w:style>
-  <w:style w:type="character" w:customStyle="1" w:styleId="NagwekZnak">
-    <w:name w:val="Nagłówek Znak"/>
-    <w:basedOn w:val="Domylnaczcionkaakapitu"/>
-    <w:link w:val="Nagwek"/>
+  <w:style w:type="character" w:customStyle="1" w:styleId="HeaderChar">
+    <w:name w:val="Header Char"/>
+    <w:basedOn w:val="DefaultParagraphFont"/>
+    <w:link w:val="Header"/>
     <w:uiPriority w:val="99"/>
     <w:semiHidden/>
     <w:rsid w:val="00ED410F"/>
   </w:style>
-  <w:style w:type="paragraph" w:styleId="Stopka">
+  <w:style w:type="paragraph" w:styleId="Footer">
     <w:name w:val="footer"/>
-    <w:basedOn w:val="Normalny"/>
-    <w:link w:val="StopkaZnak"/>
+    <w:basedOn w:val="Normal"/>
+    <w:link w:val="FooterChar"/>
     <w:uiPriority w:val="99"/>
     <w:unhideWhenUsed/>
     <w:rsid w:val="00ED410F"/>
@@ -4425,17 +5252,17 @@
       <w:spacing w:after="0" w:line="240" w:lineRule="auto"/>
     </w:pPr>
   </w:style>
-  <w:style w:type="character" w:customStyle="1" w:styleId="StopkaZnak">
-    <w:name w:val="Stopka Znak"/>
-    <w:basedOn w:val="Domylnaczcionkaakapitu"/>
-    <w:link w:val="Stopka"/>
+  <w:style w:type="character" w:customStyle="1" w:styleId="FooterChar">
+    <w:name w:val="Footer Char"/>
+    <w:basedOn w:val="DefaultParagraphFont"/>
+    <w:link w:val="Footer"/>
     <w:uiPriority w:val="99"/>
     <w:rsid w:val="00ED410F"/>
   </w:style>
-  <w:style w:type="paragraph" w:styleId="Tekstdymka">
+  <w:style w:type="paragraph" w:styleId="BalloonText">
     <w:name w:val="Balloon Text"/>
-    <w:basedOn w:val="Normalny"/>
-    <w:link w:val="TekstdymkaZnak"/>
+    <w:basedOn w:val="Normal"/>
+    <w:link w:val="BalloonTextChar"/>
     <w:uiPriority w:val="99"/>
     <w:semiHidden/>
     <w:unhideWhenUsed/>
@@ -4449,10 +5276,10 @@
       <w:szCs w:val="16"/>
     </w:rPr>
   </w:style>
-  <w:style w:type="character" w:customStyle="1" w:styleId="TekstdymkaZnak">
-    <w:name w:val="Tekst dymka Znak"/>
-    <w:basedOn w:val="Domylnaczcionkaakapitu"/>
-    <w:link w:val="Tekstdymka"/>
+  <w:style w:type="character" w:customStyle="1" w:styleId="BalloonTextChar">
+    <w:name w:val="Balloon Text Char"/>
+    <w:basedOn w:val="DefaultParagraphFont"/>
+    <w:link w:val="BalloonText"/>
     <w:uiPriority w:val="99"/>
     <w:semiHidden/>
     <w:rsid w:val="00500379"/>
@@ -4479,7 +5306,7 @@
   </w:style>
   <w:style w:type="paragraph" w:customStyle="1" w:styleId="ROZDZIA">
     <w:name w:val="ROZDZIAŁ"/>
-    <w:basedOn w:val="Normalny"/>
+    <w:basedOn w:val="Normal"/>
     <w:rsid w:val="00364F21"/>
     <w:pPr>
       <w:numPr>
@@ -4501,7 +5328,7 @@
   </w:style>
   <w:style w:type="paragraph" w:customStyle="1" w:styleId="PODROZDZIA">
     <w:name w:val="PODROZDZIAŁ"/>
-    <w:basedOn w:val="Normalny"/>
+    <w:basedOn w:val="Normal"/>
     <w:rsid w:val="00364F21"/>
     <w:pPr>
       <w:numPr>
@@ -4510,10 +5337,10 @@
       </w:numPr>
     </w:pPr>
   </w:style>
-  <w:style w:type="paragraph" w:styleId="Spistreci3">
+  <w:style w:type="paragraph" w:styleId="TOC3">
     <w:name w:val="toc 3"/>
-    <w:basedOn w:val="Normalny"/>
-    <w:next w:val="Normalny"/>
+    <w:basedOn w:val="Normal"/>
+    <w:next w:val="Normal"/>
     <w:autoRedefine/>
     <w:uiPriority w:val="39"/>
     <w:unhideWhenUsed/>
@@ -4523,10 +5350,10 @@
       <w:ind w:left="440"/>
     </w:pPr>
   </w:style>
-  <w:style w:type="paragraph" w:styleId="Tekstprzypisudolnego">
+  <w:style w:type="paragraph" w:styleId="FootnoteText">
     <w:name w:val="footnote text"/>
-    <w:basedOn w:val="Normalny"/>
-    <w:link w:val="TekstprzypisudolnegoZnak"/>
+    <w:basedOn w:val="Normal"/>
+    <w:link w:val="FootnoteTextChar"/>
     <w:uiPriority w:val="99"/>
     <w:semiHidden/>
     <w:unhideWhenUsed/>
@@ -4539,10 +5366,10 @@
       <w:szCs w:val="20"/>
     </w:rPr>
   </w:style>
-  <w:style w:type="character" w:customStyle="1" w:styleId="TekstprzypisudolnegoZnak">
-    <w:name w:val="Tekst przypisu dolnego Znak"/>
-    <w:basedOn w:val="Domylnaczcionkaakapitu"/>
-    <w:link w:val="Tekstprzypisudolnego"/>
+  <w:style w:type="character" w:customStyle="1" w:styleId="FootnoteTextChar">
+    <w:name w:val="Footnote Text Char"/>
+    <w:basedOn w:val="DefaultParagraphFont"/>
+    <w:link w:val="FootnoteText"/>
     <w:uiPriority w:val="99"/>
     <w:semiHidden/>
     <w:rsid w:val="00854B62"/>
@@ -4551,9 +5378,9 @@
       <w:szCs w:val="20"/>
     </w:rPr>
   </w:style>
-  <w:style w:type="character" w:styleId="Odwoanieprzypisudolnego">
+  <w:style w:type="character" w:styleId="FootnoteReference">
     <w:name w:val="footnote reference"/>
-    <w:basedOn w:val="Domylnaczcionkaakapitu"/>
+    <w:basedOn w:val="DefaultParagraphFont"/>
     <w:uiPriority w:val="99"/>
     <w:semiHidden/>
     <w:unhideWhenUsed/>
@@ -4562,9 +5389,9 @@
       <w:vertAlign w:val="superscript"/>
     </w:rPr>
   </w:style>
-  <w:style w:type="table" w:styleId="Tabela-Siatka">
+  <w:style w:type="table" w:styleId="TableGrid">
     <w:name w:val="Table Grid"/>
-    <w:basedOn w:val="Standardowy"/>
+    <w:basedOn w:val="TableNormal"/>
     <w:uiPriority w:val="59"/>
     <w:rsid w:val="00D2740F"/>
     <w:pPr>
@@ -4588,9 +5415,9 @@
       </w:tblCellMar>
     </w:tblPr>
   </w:style>
-  <w:style w:type="table" w:styleId="Jasnecieniowanie">
+  <w:style w:type="table" w:styleId="LightShading">
     <w:name w:val="Light Shading"/>
-    <w:basedOn w:val="Standardowy"/>
+    <w:basedOn w:val="TableNormal"/>
     <w:uiPriority w:val="60"/>
     <w:rsid w:val="00D2740F"/>
     <w:pPr>
@@ -4691,9 +5518,9 @@
       </w:tcPr>
     </w:tblStylePr>
   </w:style>
-  <w:style w:type="table" w:styleId="Jasnasiatka">
+  <w:style w:type="table" w:styleId="LightGrid">
     <w:name w:val="Light Grid"/>
-    <w:basedOn w:val="Standardowy"/>
+    <w:basedOn w:val="TableNormal"/>
     <w:uiPriority w:val="62"/>
     <w:rsid w:val="00D2740F"/>
     <w:pPr>
@@ -4820,6 +5647,21 @@
         </w:tcBorders>
       </w:tcPr>
     </w:tblStylePr>
+  </w:style>
+  <w:style w:type="paragraph" w:styleId="TOCHeading">
+    <w:name w:val="TOC Heading"/>
+    <w:basedOn w:val="Heading1"/>
+    <w:next w:val="Normal"/>
+    <w:uiPriority w:val="39"/>
+    <w:unhideWhenUsed/>
+    <w:qFormat/>
+    <w:rsid w:val="00512006"/>
+    <w:pPr>
+      <w:outlineLvl w:val="9"/>
+    </w:pPr>
+    <w:rPr>
+      <w:lang w:val="en-US" w:eastAsia="en-US"/>
+    </w:rPr>
   </w:style>
 </w:styles>
 </file>
@@ -5951,7 +6793,7 @@
 </file>
 
 <file path=customXml/itemProps1.xml><?xml version="1.0" encoding="utf-8"?>
-<ds:datastoreItem xmlns:ds="http://schemas.openxmlformats.org/officeDocument/2006/customXml" ds:itemID="{01B4ADA2-B512-40E9-9966-FAB84386E7B9}">
+<ds:datastoreItem xmlns:ds="http://schemas.openxmlformats.org/officeDocument/2006/customXml" ds:itemID="{AFE93C75-2C5B-4788-9322-EC184A9289DB}">
   <ds:schemaRefs>
     <ds:schemaRef ds:uri="http://schemas.openxmlformats.org/officeDocument/2006/bibliography"/>
   </ds:schemaRefs>

</xml_diff>

<commit_message>
zaktualizowany spis tresci w koncepcji testow
</commit_message>
<xml_diff>
--- a/Dokumenty - etap 2/Koncepcja_Testow_Prownawczych.docx
+++ b/Dokumenty - etap 2/Koncepcja_Testow_Prownawczych.docx
@@ -304,13 +304,17 @@
     </w:p>
     <w:p>
       <w:pPr>
-        <w:pStyle w:val="PODSTAWOWY"/>
-        <w:ind w:firstLine="0"/>
+        <w:pStyle w:val="TOC1"/>
         <w:rPr>
+          <w:rFonts w:asciiTheme="minorHAnsi" w:hAnsiTheme="minorHAnsi"/>
           <w:noProof/>
         </w:rPr>
       </w:pPr>
       <w:r>
+        <w:rPr>
+          <w:rFonts w:eastAsia="Times New Roman" w:cs="Times New Roman"/>
+          <w:szCs w:val="24"/>
+        </w:rPr>
         <w:lastRenderedPageBreak/>
         <w:fldChar w:fldCharType="begin"/>
       </w:r>
@@ -318,18 +322,13 @@
         <w:instrText xml:space="preserve"> TOC \h \z \t "1_ROZDZIAŁ;1;2_PODROZDZIAŁ;2;3_PODROZDZIAŁ;3" </w:instrText>
       </w:r>
       <w:r>
+        <w:rPr>
+          <w:rFonts w:eastAsia="Times New Roman" w:cs="Times New Roman"/>
+          <w:szCs w:val="24"/>
+        </w:rPr>
         <w:fldChar w:fldCharType="separate"/>
       </w:r>
-    </w:p>
-    <w:p>
-      <w:pPr>
-        <w:pStyle w:val="TOC1"/>
-        <w:rPr>
-          <w:rFonts w:asciiTheme="minorHAnsi" w:hAnsiTheme="minorHAnsi"/>
-          <w:noProof/>
-        </w:rPr>
-      </w:pPr>
-      <w:hyperlink w:anchor="_Toc356293108" w:history="1">
+      <w:hyperlink w:anchor="_Toc356295420" w:history="1">
         <w:r>
           <w:rPr>
             <w:rStyle w:val="Hyperlink"/>
@@ -356,7 +355,7 @@
             <w:noProof/>
             <w:webHidden/>
           </w:rPr>
-          <w:instrText xml:space="preserve"> PAGEREF _Toc356293108 \h </w:instrText>
+          <w:instrText xml:space="preserve"> PAGEREF _Toc356295420 \h </w:instrText>
         </w:r>
         <w:r>
           <w:rPr>
@@ -376,7 +375,7 @@
             <w:noProof/>
             <w:webHidden/>
           </w:rPr>
-          <w:t>2</w:t>
+          <w:t>3</w:t>
         </w:r>
         <w:r>
           <w:rPr>
@@ -399,7 +398,7 @@
           <w:noProof/>
         </w:rPr>
       </w:pPr>
-      <w:hyperlink w:anchor="_Toc356293109" w:history="1">
+      <w:hyperlink w:anchor="_Toc356295421" w:history="1">
         <w:r>
           <w:rPr>
             <w:rStyle w:val="Hyperlink"/>
@@ -440,7 +439,7 @@
             <w:noProof/>
             <w:webHidden/>
           </w:rPr>
-          <w:instrText xml:space="preserve"> PAGEREF _Toc356293109 \h </w:instrText>
+          <w:instrText xml:space="preserve"> PAGEREF _Toc356295421 \h </w:instrText>
         </w:r>
         <w:r>
           <w:rPr>
@@ -460,7 +459,7 @@
             <w:noProof/>
             <w:webHidden/>
           </w:rPr>
-          <w:t>2</w:t>
+          <w:t>3</w:t>
         </w:r>
         <w:r>
           <w:rPr>
@@ -483,7 +482,7 @@
           <w:noProof/>
         </w:rPr>
       </w:pPr>
-      <w:hyperlink w:anchor="_Toc356293110" w:history="1">
+      <w:hyperlink w:anchor="_Toc356295422" w:history="1">
         <w:r>
           <w:rPr>
             <w:rStyle w:val="Hyperlink"/>
@@ -524,7 +523,7 @@
             <w:noProof/>
             <w:webHidden/>
           </w:rPr>
-          <w:instrText xml:space="preserve"> PAGEREF _Toc356293110 \h </w:instrText>
+          <w:instrText xml:space="preserve"> PAGEREF _Toc356295422 \h </w:instrText>
         </w:r>
         <w:r>
           <w:rPr>
@@ -544,7 +543,7 @@
             <w:noProof/>
             <w:webHidden/>
           </w:rPr>
-          <w:t>2</w:t>
+          <w:t>3</w:t>
         </w:r>
         <w:r>
           <w:rPr>
@@ -567,7 +566,7 @@
           <w:noProof/>
         </w:rPr>
       </w:pPr>
-      <w:hyperlink w:anchor="_Toc356293111" w:history="1">
+      <w:hyperlink w:anchor="_Toc356295423" w:history="1">
         <w:r>
           <w:rPr>
             <w:rStyle w:val="Hyperlink"/>
@@ -608,7 +607,7 @@
             <w:noProof/>
             <w:webHidden/>
           </w:rPr>
-          <w:instrText xml:space="preserve"> PAGEREF _Toc356293111 \h </w:instrText>
+          <w:instrText xml:space="preserve"> PAGEREF _Toc356295423 \h </w:instrText>
         </w:r>
         <w:r>
           <w:rPr>
@@ -628,7 +627,7 @@
             <w:noProof/>
             <w:webHidden/>
           </w:rPr>
-          <w:t>2</w:t>
+          <w:t>4</w:t>
         </w:r>
         <w:r>
           <w:rPr>
@@ -651,7 +650,7 @@
           <w:noProof/>
         </w:rPr>
       </w:pPr>
-      <w:hyperlink w:anchor="_Toc356293112" w:history="1">
+      <w:hyperlink w:anchor="_Toc356295424" w:history="1">
         <w:r>
           <w:rPr>
             <w:rStyle w:val="Hyperlink"/>
@@ -692,7 +691,7 @@
             <w:noProof/>
             <w:webHidden/>
           </w:rPr>
-          <w:instrText xml:space="preserve"> PAGEREF _Toc356293112 \h </w:instrText>
+          <w:instrText xml:space="preserve"> PAGEREF _Toc356295424 \h </w:instrText>
         </w:r>
         <w:r>
           <w:rPr>
@@ -712,7 +711,7 @@
             <w:noProof/>
             <w:webHidden/>
           </w:rPr>
-          <w:t>2</w:t>
+          <w:t>4</w:t>
         </w:r>
         <w:r>
           <w:rPr>
@@ -737,7 +736,7 @@
       <w:pPr>
         <w:pStyle w:val="1ROZDZIA"/>
       </w:pPr>
-      <w:bookmarkStart w:id="1" w:name="_Toc356293108"/>
+      <w:bookmarkStart w:id="1" w:name="_Toc356295420"/>
       <w:r>
         <w:lastRenderedPageBreak/>
         <w:t>Testy porównawcze</w:t>
@@ -759,7 +758,7 @@
           <w:noProof/>
         </w:rPr>
       </w:pPr>
-      <w:bookmarkStart w:id="2" w:name="_Toc356293109"/>
+      <w:bookmarkStart w:id="2" w:name="_Toc356295421"/>
       <w:r>
         <w:t>Przeprowadzenie wielu operacji insert</w:t>
       </w:r>
@@ -845,7 +844,7 @@
           <w:noProof/>
         </w:rPr>
       </w:pPr>
-      <w:bookmarkStart w:id="3" w:name="_Toc356293110"/>
+      <w:bookmarkStart w:id="3" w:name="_Toc356295422"/>
       <w:r>
         <w:t>Weryfikacja wielodostępu</w:t>
       </w:r>
@@ -944,7 +943,7 @@
           <w:noProof/>
         </w:rPr>
       </w:pPr>
-      <w:bookmarkStart w:id="4" w:name="_Toc356293111"/>
+      <w:bookmarkStart w:id="4" w:name="_Toc356295423"/>
       <w:r>
         <w:t>Testowanie systemu w przypadku awarii węzła</w:t>
       </w:r>
@@ -1038,7 +1037,7 @@
       <w:pPr>
         <w:pStyle w:val="2PODROZDZIA"/>
       </w:pPr>
-      <w:bookmarkStart w:id="5" w:name="_Toc356293112"/>
+      <w:bookmarkStart w:id="5" w:name="_Toc356295424"/>
       <w:r>
         <w:t>Podsumowanie</w:t>
       </w:r>
@@ -1122,7 +1121,7 @@
             <w:rPr>
               <w:noProof/>
             </w:rPr>
-            <w:t>4</w:t>
+            <w:t>2</w:t>
           </w:r>
         </w:fldSimple>
       </w:p>
@@ -6793,7 +6792,7 @@
 </file>
 
 <file path=customXml/itemProps1.xml><?xml version="1.0" encoding="utf-8"?>
-<ds:datastoreItem xmlns:ds="http://schemas.openxmlformats.org/officeDocument/2006/customXml" ds:itemID="{AFE93C75-2C5B-4788-9322-EC184A9289DB}">
+<ds:datastoreItem xmlns:ds="http://schemas.openxmlformats.org/officeDocument/2006/customXml" ds:itemID="{1FC6CCD0-CA57-4FA4-875B-B39208A8AECF}">
   <ds:schemaRefs>
     <ds:schemaRef ds:uri="http://schemas.openxmlformats.org/officeDocument/2006/bibliography"/>
   </ds:schemaRefs>

</xml_diff>